<commit_message>
Melhorando scripts de pesquisas e inserção de dados
</commit_message>
<xml_diff>
--- a/FoodShare_Global_Solution.docx
+++ b/FoodShare_Global_Solution.docx
@@ -1316,8 +1316,8 @@
     <w:p>
       <w:pPr>
         <w:rPr>
-          <w:sz w:val="36"/>
-          <w:szCs w:val="36"/>
+          <w:sz w:val="32"/>
+          <w:szCs w:val="32"/>
         </w:rPr>
       </w:pPr>
       <w:proofErr w:type="spellStart"/>
@@ -1325,8 +1325,8 @@
         <w:rPr>
           <w:rFonts w:asciiTheme="majorHAnsi" w:eastAsiaTheme="majorEastAsia" w:hAnsiTheme="majorHAnsi" w:cstheme="majorBidi"/>
           <w:color w:val="2F5496" w:themeColor="accent1" w:themeShade="BF"/>
-          <w:sz w:val="36"/>
-          <w:szCs w:val="36"/>
+          <w:sz w:val="32"/>
+          <w:szCs w:val="32"/>
         </w:rPr>
         <w:lastRenderedPageBreak/>
         <w:t>Prints</w:t>
@@ -1336,8 +1336,8 @@
         <w:rPr>
           <w:rFonts w:asciiTheme="majorHAnsi" w:eastAsiaTheme="majorEastAsia" w:hAnsiTheme="majorHAnsi" w:cstheme="majorBidi"/>
           <w:color w:val="2F5496" w:themeColor="accent1" w:themeShade="BF"/>
-          <w:sz w:val="36"/>
-          <w:szCs w:val="36"/>
+          <w:sz w:val="32"/>
+          <w:szCs w:val="32"/>
         </w:rPr>
         <w:t xml:space="preserve"> Modelo Relacional:</w:t>
       </w:r>
@@ -1454,7 +1454,6 @@
       </w:pPr>
     </w:p>
     <w:p>
-      <w:bookmarkStart w:id="1" w:name="_GoBack"/>
       <w:r>
         <w:rPr>
           <w:noProof/>
@@ -1510,7 +1509,6 @@
           </wp:inline>
         </w:drawing>
       </w:r>
-      <w:bookmarkEnd w:id="1"/>
     </w:p>
     <w:p/>
     <w:p/>
@@ -1531,31 +1529,26 @@
       <w:pPr>
         <w:pStyle w:val="Ttulo2"/>
         <w:rPr>
-          <w:sz w:val="28"/>
-          <w:szCs w:val="28"/>
+          <w:sz w:val="32"/>
+          <w:szCs w:val="32"/>
         </w:rPr>
       </w:pPr>
       <w:proofErr w:type="spellStart"/>
       <w:r>
+        <w:rPr>
+          <w:sz w:val="32"/>
+          <w:szCs w:val="32"/>
+        </w:rPr>
         <w:lastRenderedPageBreak/>
         <w:t>Prints</w:t>
       </w:r>
       <w:proofErr w:type="spellEnd"/>
       <w:r>
-        <w:t xml:space="preserve"> das</w:t>
-      </w:r>
-      <w:r>
-        <w:t xml:space="preserve"> </w:t>
-      </w:r>
-      <w:r>
-        <w:t>evidências da criação dos objetos no Banco</w:t>
-      </w:r>
-      <w:r>
-        <w:rPr>
-          <w:sz w:val="28"/>
-          <w:szCs w:val="28"/>
-        </w:rPr>
-        <w:t>:</w:t>
+        <w:rPr>
+          <w:sz w:val="32"/>
+          <w:szCs w:val="32"/>
+        </w:rPr>
+        <w:t xml:space="preserve"> das evidências da criação dos objetos no Banco:</w:t>
       </w:r>
     </w:p>
     <w:p/>
@@ -1571,8 +1564,10 @@
       <w:r>
         <w:rPr>
           <w:rFonts w:ascii="Arial" w:hAnsi="Arial" w:cs="Arial"/>
-          <w:sz w:val="28"/>
-          <w:szCs w:val="28"/>
+          <w:noProof/>
+          <w:sz w:val="28"/>
+          <w:szCs w:val="28"/>
+          <w:lang w:eastAsia="pt-BR"/>
         </w:rPr>
         <w:drawing>
           <wp:inline distT="0" distB="0" distL="0" distR="0" wp14:anchorId="5EED98FD" wp14:editId="3EDE067E">
@@ -1633,8 +1628,10 @@
       <w:r>
         <w:rPr>
           <w:rFonts w:ascii="Arial" w:hAnsi="Arial" w:cs="Arial"/>
-          <w:sz w:val="28"/>
-          <w:szCs w:val="28"/>
+          <w:noProof/>
+          <w:sz w:val="28"/>
+          <w:szCs w:val="28"/>
+          <w:lang w:eastAsia="pt-BR"/>
         </w:rPr>
         <w:drawing>
           <wp:inline distT="0" distB="0" distL="0" distR="0" wp14:anchorId="774CD1FE" wp14:editId="57929052">
@@ -1685,8 +1682,10 @@
       <w:r>
         <w:rPr>
           <w:rFonts w:ascii="Arial" w:hAnsi="Arial" w:cs="Arial"/>
-          <w:sz w:val="28"/>
-          <w:szCs w:val="28"/>
+          <w:noProof/>
+          <w:sz w:val="28"/>
+          <w:szCs w:val="28"/>
+          <w:lang w:eastAsia="pt-BR"/>
         </w:rPr>
         <w:drawing>
           <wp:inline distT="0" distB="0" distL="0" distR="0" wp14:anchorId="768B1F69" wp14:editId="2A5A12FF">
@@ -1737,8 +1736,10 @@
       <w:r>
         <w:rPr>
           <w:rFonts w:ascii="Arial" w:hAnsi="Arial" w:cs="Arial"/>
-          <w:sz w:val="28"/>
-          <w:szCs w:val="28"/>
+          <w:noProof/>
+          <w:sz w:val="28"/>
+          <w:szCs w:val="28"/>
+          <w:lang w:eastAsia="pt-BR"/>
         </w:rPr>
         <w:lastRenderedPageBreak/>
         <w:drawing>
@@ -1790,8 +1791,10 @@
       <w:r>
         <w:rPr>
           <w:rFonts w:ascii="Arial" w:hAnsi="Arial" w:cs="Arial"/>
-          <w:sz w:val="28"/>
-          <w:szCs w:val="28"/>
+          <w:noProof/>
+          <w:sz w:val="28"/>
+          <w:szCs w:val="28"/>
+          <w:lang w:eastAsia="pt-BR"/>
         </w:rPr>
         <w:drawing>
           <wp:inline distT="0" distB="0" distL="0" distR="0" wp14:anchorId="411F9F61" wp14:editId="5BCBC9C5">
@@ -1842,8 +1845,10 @@
       <w:r>
         <w:rPr>
           <w:rFonts w:ascii="Arial" w:hAnsi="Arial" w:cs="Arial"/>
-          <w:sz w:val="28"/>
-          <w:szCs w:val="28"/>
+          <w:noProof/>
+          <w:sz w:val="28"/>
+          <w:szCs w:val="28"/>
+          <w:lang w:eastAsia="pt-BR"/>
         </w:rPr>
         <w:drawing>
           <wp:inline distT="0" distB="0" distL="0" distR="0" wp14:anchorId="7175103E" wp14:editId="68662D56">
@@ -1894,8 +1899,10 @@
       <w:r>
         <w:rPr>
           <w:rFonts w:ascii="Arial" w:hAnsi="Arial" w:cs="Arial"/>
-          <w:sz w:val="28"/>
-          <w:szCs w:val="28"/>
+          <w:noProof/>
+          <w:sz w:val="28"/>
+          <w:szCs w:val="28"/>
+          <w:lang w:eastAsia="pt-BR"/>
         </w:rPr>
         <w:lastRenderedPageBreak/>
         <w:drawing>
@@ -1947,8 +1954,10 @@
       <w:r>
         <w:rPr>
           <w:rFonts w:ascii="Arial" w:hAnsi="Arial" w:cs="Arial"/>
-          <w:sz w:val="28"/>
-          <w:szCs w:val="28"/>
+          <w:noProof/>
+          <w:sz w:val="28"/>
+          <w:szCs w:val="28"/>
+          <w:lang w:eastAsia="pt-BR"/>
         </w:rPr>
         <w:drawing>
           <wp:inline distT="0" distB="0" distL="0" distR="0" wp14:anchorId="03F98EB7" wp14:editId="1036CF72">
@@ -1999,8 +2008,10 @@
       <w:r>
         <w:rPr>
           <w:rFonts w:ascii="Arial" w:hAnsi="Arial" w:cs="Arial"/>
-          <w:sz w:val="28"/>
-          <w:szCs w:val="28"/>
+          <w:noProof/>
+          <w:sz w:val="28"/>
+          <w:szCs w:val="28"/>
+          <w:lang w:eastAsia="pt-BR"/>
         </w:rPr>
         <w:lastRenderedPageBreak/>
         <w:drawing>
@@ -2052,8 +2063,10 @@
       <w:r>
         <w:rPr>
           <w:rFonts w:ascii="Arial" w:hAnsi="Arial" w:cs="Arial"/>
-          <w:sz w:val="28"/>
-          <w:szCs w:val="28"/>
+          <w:noProof/>
+          <w:sz w:val="28"/>
+          <w:szCs w:val="28"/>
+          <w:lang w:eastAsia="pt-BR"/>
         </w:rPr>
         <w:drawing>
           <wp:inline distT="0" distB="0" distL="0" distR="0" wp14:anchorId="790906A1" wp14:editId="182E2D54">
@@ -2104,8 +2117,10 @@
       <w:r>
         <w:rPr>
           <w:rFonts w:ascii="Arial" w:hAnsi="Arial" w:cs="Arial"/>
-          <w:sz w:val="28"/>
-          <w:szCs w:val="28"/>
+          <w:noProof/>
+          <w:sz w:val="28"/>
+          <w:szCs w:val="28"/>
+          <w:lang w:eastAsia="pt-BR"/>
         </w:rPr>
         <w:lastRenderedPageBreak/>
         <w:drawing>
@@ -2149,14 +2164,14 @@
       <w:pPr>
         <w:pStyle w:val="Ttulo1"/>
       </w:pPr>
-      <w:bookmarkStart w:id="2" w:name="_Toc136290224"/>
+      <w:bookmarkStart w:id="1" w:name="_Toc136290224"/>
     </w:p>
     <w:p>
       <w:pPr>
         <w:pStyle w:val="Ttulo1"/>
       </w:pPr>
     </w:p>
-    <w:bookmarkEnd w:id="2"/>
+    <w:bookmarkEnd w:id="1"/>
     <w:p>
       <w:pPr>
         <w:jc w:val="both"/>
@@ -2247,10 +2262,8 @@
     </w:p>
     <w:p>
       <w:pPr>
-        <w:jc w:val="both"/>
-        <w:rPr>
-          <w:rFonts w:asciiTheme="majorHAnsi" w:eastAsiaTheme="majorEastAsia" w:hAnsiTheme="majorHAnsi" w:cstheme="majorBidi"/>
-          <w:color w:val="2F5496" w:themeColor="accent1" w:themeShade="BF"/>
+        <w:pStyle w:val="Ttulo2"/>
+        <w:rPr>
           <w:sz w:val="32"/>
           <w:szCs w:val="32"/>
         </w:rPr>
@@ -2260,25 +2273,54 @@
       <w:pPr>
         <w:pStyle w:val="Ttulo2"/>
         <w:rPr>
-          <w:sz w:val="28"/>
-          <w:szCs w:val="28"/>
+          <w:sz w:val="32"/>
+          <w:szCs w:val="32"/>
         </w:rPr>
       </w:pPr>
       <w:proofErr w:type="spellStart"/>
       <w:r>
-        <w:lastRenderedPageBreak/>
+        <w:rPr>
+          <w:sz w:val="32"/>
+          <w:szCs w:val="32"/>
+        </w:rPr>
         <w:t>Prints</w:t>
       </w:r>
       <w:proofErr w:type="spellEnd"/>
       <w:r>
-        <w:t xml:space="preserve"> das</w:t>
-      </w:r>
-      <w:r>
-        <w:t xml:space="preserve"> </w:t>
-      </w:r>
-      <w:r>
-        <w:t>evidências da execução das duas pesquisas</w:t>
-      </w:r>
+        <w:rPr>
+          <w:sz w:val="32"/>
+          <w:szCs w:val="32"/>
+        </w:rPr>
+        <w:t xml:space="preserve"> das evidências da execução das duas pesquisas:</w:t>
+      </w:r>
+    </w:p>
+    <w:p/>
+    <w:p>
+      <w:pPr>
+        <w:pStyle w:val="Ttulo2"/>
+        <w:rPr>
+          <w:sz w:val="28"/>
+          <w:szCs w:val="28"/>
+        </w:rPr>
+      </w:pPr>
+      <w:bookmarkStart w:id="2" w:name="_GoBack"/>
+      <w:bookmarkEnd w:id="2"/>
+      <w:r>
+        <w:rPr>
+          <w:sz w:val="28"/>
+          <w:szCs w:val="28"/>
+        </w:rPr>
+        <w:t xml:space="preserve">Pesquisa </w:t>
+      </w:r>
+      <w:proofErr w:type="gramStart"/>
+      <w:r>
+        <w:rPr>
+          <w:sz w:val="28"/>
+          <w:szCs w:val="28"/>
+        </w:rPr>
+        <w:t>1</w:t>
+      </w:r>
+      <w:proofErr w:type="gramEnd"/>
       <w:r>
         <w:rPr>
           <w:sz w:val="28"/>
@@ -2287,6 +2329,41 @@
         <w:t>:</w:t>
       </w:r>
     </w:p>
+    <w:p/>
+    <w:p/>
+    <w:p>
+      <w:pPr>
+        <w:pStyle w:val="Ttulo2"/>
+        <w:rPr>
+          <w:sz w:val="28"/>
+          <w:szCs w:val="28"/>
+        </w:rPr>
+      </w:pPr>
+      <w:r>
+        <w:rPr>
+          <w:sz w:val="28"/>
+          <w:szCs w:val="28"/>
+        </w:rPr>
+        <w:t xml:space="preserve">Pesquisa </w:t>
+      </w:r>
+      <w:proofErr w:type="gramStart"/>
+      <w:r>
+        <w:rPr>
+          <w:sz w:val="28"/>
+          <w:szCs w:val="28"/>
+        </w:rPr>
+        <w:t>2</w:t>
+      </w:r>
+      <w:proofErr w:type="gramEnd"/>
+      <w:r>
+        <w:rPr>
+          <w:sz w:val="28"/>
+          <w:szCs w:val="28"/>
+        </w:rPr>
+        <w:t>:</w:t>
+      </w:r>
+    </w:p>
+    <w:p/>
     <w:sectPr>
       <w:headerReference w:type="default" r:id="rId22"/>
       <w:footerReference w:type="default" r:id="rId23"/>
@@ -3851,6 +3928,7 @@
   <w:style w:type="character" w:default="1" w:styleId="Fontepargpadro">
     <w:name w:val="Default Paragraph Font"/>
     <w:uiPriority w:val="1"/>
+    <w:semiHidden/>
     <w:unhideWhenUsed/>
   </w:style>
   <w:style w:type="table" w:default="1" w:styleId="Tabelanormal">
@@ -4365,6 +4443,7 @@
   <w:style w:type="character" w:default="1" w:styleId="Fontepargpadro">
     <w:name w:val="Default Paragraph Font"/>
     <w:uiPriority w:val="1"/>
+    <w:semiHidden/>
     <w:unhideWhenUsed/>
   </w:style>
   <w:style w:type="table" w:default="1" w:styleId="Tabelanormal">
@@ -4917,7 +4996,7 @@
   <a:extraClrSchemeLst/>
   <a:extLst>
     <a:ext uri="{05A4C25C-085E-4340-85A3-A5531E510DB2}">
-      <thm15:themeFamily xmlns:thm15="http://schemas.microsoft.com/office/thememl/2012/main" xmlns="" name="Office Theme" id="{62F939B6-93AF-4DB8-9C6B-D6C7DFDC589F}" vid="{4A3C46E8-61CC-4603-A589-7422A47A8E4A}"/>
+      <thm15:themeFamily xmlns="" xmlns:thm15="http://schemas.microsoft.com/office/thememl/2012/main" name="Office Theme" id="{62F939B6-93AF-4DB8-9C6B-D6C7DFDC589F}" vid="{4A3C46E8-61CC-4603-A589-7422A47A8E4A}"/>
     </a:ext>
   </a:extLst>
 </a:theme>

</xml_diff>

<commit_message>
Ajustando Banco e proc
</commit_message>
<xml_diff>
--- a/FoodShare_Global_Solution.docx
+++ b/FoodShare_Global_Solution.docx
@@ -709,7 +709,7 @@
             <w:rPr>
               <w:noProof/>
             </w:rPr>
-            <w:t>10</w:t>
+            <w:t>5</w:t>
           </w:r>
         </w:p>
         <w:p>
@@ -742,7 +742,7 @@
             <w:rPr>
               <w:noProof/>
             </w:rPr>
-            <w:t>11</w:t>
+            <w:t>10</w:t>
           </w:r>
         </w:p>
         <w:p>
@@ -805,6 +805,8 @@
           <w:szCs w:val="28"/>
         </w:rPr>
       </w:pPr>
+      <w:bookmarkStart w:id="0" w:name="_GoBack"/>
+      <w:bookmarkEnd w:id="0"/>
     </w:p>
     <w:p>
       <w:pPr>
@@ -930,7 +932,7 @@
       <w:pPr>
         <w:pStyle w:val="Ttulo1"/>
       </w:pPr>
-      <w:bookmarkStart w:id="0" w:name="_Toc136290217"/>
+      <w:bookmarkStart w:id="1" w:name="_Toc136290217"/>
     </w:p>
     <w:p>
       <w:pPr>
@@ -952,7 +954,7 @@
         </w:rPr>
         <w:t>Resumo:</w:t>
       </w:r>
-      <w:bookmarkEnd w:id="0"/>
+      <w:bookmarkEnd w:id="1"/>
     </w:p>
     <w:p/>
     <w:p>
@@ -1375,15 +1377,11 @@
     <w:p/>
     <w:p>
       <w:r>
-        <w:rPr>
-          <w:noProof/>
-          <w:lang w:eastAsia="pt-BR"/>
-        </w:rPr>
         <w:drawing>
-          <wp:inline distT="0" distB="0" distL="0" distR="0" wp14:anchorId="7EA4165E" wp14:editId="62EA0CE8">
-            <wp:extent cx="5397690" cy="3350384"/>
-            <wp:effectExtent l="0" t="0" r="0" b="2540"/>
-            <wp:docPr id="17" name="Imagem 17"/>
+          <wp:inline distT="0" distB="0" distL="0" distR="0" wp14:anchorId="1A80BDEA" wp14:editId="68AE7988">
+            <wp:extent cx="5400040" cy="3201653"/>
+            <wp:effectExtent l="0" t="0" r="0" b="0"/>
+            <wp:docPr id="1" name="Imagem 1"/>
             <wp:cNvGraphicFramePr>
               <a:graphicFrameLocks xmlns:a="http://schemas.openxmlformats.org/drawingml/2006/main" noChangeAspect="1"/>
             </wp:cNvGraphicFramePr>
@@ -1391,36 +1389,23 @@
               <a:graphicData uri="http://schemas.openxmlformats.org/drawingml/2006/picture">
                 <pic:pic xmlns:pic="http://schemas.openxmlformats.org/drawingml/2006/picture">
                   <pic:nvPicPr>
-                    <pic:cNvPr id="0" name="BancoLogical.png"/>
+                    <pic:cNvPr id="0" name=""/>
                     <pic:cNvPicPr/>
                   </pic:nvPicPr>
-                  <pic:blipFill rotWithShape="1">
-                    <a:blip r:embed="rId9">
-                      <a:extLst>
-                        <a:ext uri="{28A0092B-C50C-407E-A947-70E740481C1C}">
-                          <a14:useLocalDpi xmlns:a14="http://schemas.microsoft.com/office/drawing/2010/main" val="0"/>
-                        </a:ext>
-                      </a:extLst>
-                    </a:blip>
-                    <a:srcRect t="35565"/>
-                    <a:stretch/>
+                  <pic:blipFill>
+                    <a:blip r:embed="rId9"/>
+                    <a:stretch>
+                      <a:fillRect/>
+                    </a:stretch>
                   </pic:blipFill>
-                  <pic:spPr bwMode="auto">
+                  <pic:spPr>
                     <a:xfrm>
                       <a:off x="0" y="0"/>
-                      <a:ext cx="5400040" cy="3351843"/>
+                      <a:ext cx="5400040" cy="3201653"/>
                     </a:xfrm>
                     <a:prstGeom prst="rect">
                       <a:avLst/>
                     </a:prstGeom>
-                    <a:ln>
-                      <a:noFill/>
-                    </a:ln>
-                    <a:extLst>
-                      <a:ext uri="{53640926-AAD7-44D8-BBD7-CCE9431645EC}">
-                        <a14:shadowObscured xmlns:a14="http://schemas.microsoft.com/office/drawing/2010/main"/>
-                      </a:ext>
-                    </a:extLst>
                   </pic:spPr>
                 </pic:pic>
               </a:graphicData>
@@ -1452,19 +1437,16 @@
           <w:lang w:eastAsia="pt-BR"/>
         </w:rPr>
       </w:pPr>
-    </w:p>
-    <w:p>
       <w:r>
         <w:rPr>
           <w:noProof/>
           <w:lang w:eastAsia="pt-BR"/>
         </w:rPr>
-        <w:lastRenderedPageBreak/>
         <w:drawing>
-          <wp:inline distT="0" distB="0" distL="0" distR="0" wp14:anchorId="15804AF7" wp14:editId="272D66AA">
-            <wp:extent cx="5397690" cy="3629410"/>
-            <wp:effectExtent l="0" t="0" r="0" b="9525"/>
-            <wp:docPr id="18" name="Imagem 18"/>
+          <wp:inline distT="0" distB="0" distL="0" distR="0" wp14:anchorId="19E38483" wp14:editId="0FF1F2B4">
+            <wp:extent cx="5400040" cy="2882099"/>
+            <wp:effectExtent l="0" t="0" r="0" b="0"/>
+            <wp:docPr id="2" name="Imagem 2"/>
             <wp:cNvGraphicFramePr>
               <a:graphicFrameLocks xmlns:a="http://schemas.openxmlformats.org/drawingml/2006/main" noChangeAspect="1"/>
             </wp:cNvGraphicFramePr>
@@ -1472,36 +1454,23 @@
               <a:graphicData uri="http://schemas.openxmlformats.org/drawingml/2006/picture">
                 <pic:pic xmlns:pic="http://schemas.openxmlformats.org/drawingml/2006/picture">
                   <pic:nvPicPr>
-                    <pic:cNvPr id="0" name="BancoRelational_1.png"/>
+                    <pic:cNvPr id="0" name=""/>
                     <pic:cNvPicPr/>
                   </pic:nvPicPr>
-                  <pic:blipFill rotWithShape="1">
-                    <a:blip r:embed="rId10">
-                      <a:extLst>
-                        <a:ext uri="{28A0092B-C50C-407E-A947-70E740481C1C}">
-                          <a14:useLocalDpi xmlns:a14="http://schemas.microsoft.com/office/drawing/2010/main" val="0"/>
-                        </a:ext>
-                      </a:extLst>
-                    </a:blip>
-                    <a:srcRect t="23677"/>
-                    <a:stretch/>
+                  <pic:blipFill>
+                    <a:blip r:embed="rId10"/>
+                    <a:stretch>
+                      <a:fillRect/>
+                    </a:stretch>
                   </pic:blipFill>
-                  <pic:spPr bwMode="auto">
+                  <pic:spPr>
                     <a:xfrm>
                       <a:off x="0" y="0"/>
-                      <a:ext cx="5400040" cy="3630990"/>
+                      <a:ext cx="5400040" cy="2882099"/>
                     </a:xfrm>
                     <a:prstGeom prst="rect">
                       <a:avLst/>
                     </a:prstGeom>
-                    <a:ln>
-                      <a:noFill/>
-                    </a:ln>
-                    <a:extLst>
-                      <a:ext uri="{53640926-AAD7-44D8-BBD7-CCE9431645EC}">
-                        <a14:shadowObscured xmlns:a14="http://schemas.microsoft.com/office/drawing/2010/main"/>
-                      </a:ext>
-                    </a:extLst>
                   </pic:spPr>
                 </pic:pic>
               </a:graphicData>
@@ -1513,18 +1482,6 @@
     <w:p/>
     <w:p/>
     <w:p/>
-    <w:p/>
-    <w:p/>
-    <w:p/>
-    <w:p/>
-    <w:p/>
-    <w:p/>
-    <w:p/>
-    <w:p/>
-    <w:p/>
-    <w:p/>
-    <w:p/>
-    <w:p/>
     <w:p>
       <w:pPr>
         <w:pStyle w:val="Ttulo2"/>
@@ -1539,7 +1496,6 @@
           <w:sz w:val="32"/>
           <w:szCs w:val="32"/>
         </w:rPr>
-        <w:lastRenderedPageBreak/>
         <w:t>Prints</w:t>
       </w:r>
       <w:proofErr w:type="spellEnd"/>
@@ -1687,6 +1643,7 @@
           <w:szCs w:val="28"/>
           <w:lang w:eastAsia="pt-BR"/>
         </w:rPr>
+        <w:lastRenderedPageBreak/>
         <w:drawing>
           <wp:inline distT="0" distB="0" distL="0" distR="0" wp14:anchorId="768B1F69" wp14:editId="2A5A12FF">
             <wp:extent cx="5400040" cy="2404906"/>
@@ -1741,7 +1698,6 @@
           <w:szCs w:val="28"/>
           <w:lang w:eastAsia="pt-BR"/>
         </w:rPr>
-        <w:lastRenderedPageBreak/>
         <w:drawing>
           <wp:inline distT="0" distB="0" distL="0" distR="0" wp14:anchorId="626CE584" wp14:editId="526F819A">
             <wp:extent cx="5400040" cy="2311422"/>
@@ -1850,6 +1806,7 @@
           <w:szCs w:val="28"/>
           <w:lang w:eastAsia="pt-BR"/>
         </w:rPr>
+        <w:lastRenderedPageBreak/>
         <w:drawing>
           <wp:inline distT="0" distB="0" distL="0" distR="0" wp14:anchorId="7175103E" wp14:editId="68662D56">
             <wp:extent cx="5400040" cy="2659083"/>
@@ -1904,7 +1861,6 @@
           <w:szCs w:val="28"/>
           <w:lang w:eastAsia="pt-BR"/>
         </w:rPr>
-        <w:lastRenderedPageBreak/>
         <w:drawing>
           <wp:inline distT="0" distB="0" distL="0" distR="0" wp14:anchorId="7C572899" wp14:editId="4FBBB773">
             <wp:extent cx="5400040" cy="2814277"/>
@@ -1959,6 +1915,7 @@
           <w:szCs w:val="28"/>
           <w:lang w:eastAsia="pt-BR"/>
         </w:rPr>
+        <w:lastRenderedPageBreak/>
         <w:drawing>
           <wp:inline distT="0" distB="0" distL="0" distR="0" wp14:anchorId="03F98EB7" wp14:editId="1036CF72">
             <wp:extent cx="5400040" cy="2918759"/>
@@ -2013,7 +1970,6 @@
           <w:szCs w:val="28"/>
           <w:lang w:eastAsia="pt-BR"/>
         </w:rPr>
-        <w:lastRenderedPageBreak/>
         <w:drawing>
           <wp:inline distT="0" distB="0" distL="0" distR="0" wp14:anchorId="3D9329E0" wp14:editId="392CFD54">
             <wp:extent cx="5400040" cy="2778228"/>
@@ -2068,6 +2024,7 @@
           <w:szCs w:val="28"/>
           <w:lang w:eastAsia="pt-BR"/>
         </w:rPr>
+        <w:lastRenderedPageBreak/>
         <w:drawing>
           <wp:inline distT="0" distB="0" distL="0" distR="0" wp14:anchorId="790906A1" wp14:editId="182E2D54">
             <wp:extent cx="5400040" cy="2993301"/>
@@ -2122,7 +2079,6 @@
           <w:szCs w:val="28"/>
           <w:lang w:eastAsia="pt-BR"/>
         </w:rPr>
-        <w:lastRenderedPageBreak/>
         <w:drawing>
           <wp:inline distT="0" distB="0" distL="0" distR="0" wp14:anchorId="4934467B" wp14:editId="7580BE63">
             <wp:extent cx="4610743" cy="4096322"/>
@@ -2164,14 +2120,14 @@
       <w:pPr>
         <w:pStyle w:val="Ttulo1"/>
       </w:pPr>
-      <w:bookmarkStart w:id="1" w:name="_Toc136290224"/>
+      <w:bookmarkStart w:id="2" w:name="_Toc136290224"/>
     </w:p>
     <w:p>
       <w:pPr>
         <w:pStyle w:val="Ttulo1"/>
       </w:pPr>
     </w:p>
-    <w:bookmarkEnd w:id="1"/>
+    <w:bookmarkEnd w:id="2"/>
     <w:p>
       <w:pPr>
         <w:jc w:val="both"/>
@@ -2185,10 +2141,8 @@
     </w:p>
     <w:p>
       <w:pPr>
-        <w:jc w:val="both"/>
-        <w:rPr>
-          <w:rFonts w:asciiTheme="majorHAnsi" w:eastAsiaTheme="majorEastAsia" w:hAnsiTheme="majorHAnsi" w:cstheme="majorBidi"/>
-          <w:color w:val="2F5496" w:themeColor="accent1" w:themeShade="BF"/>
+        <w:pStyle w:val="Ttulo2"/>
+        <w:rPr>
           <w:sz w:val="32"/>
           <w:szCs w:val="32"/>
         </w:rPr>
@@ -2196,115 +2150,38 @@
     </w:p>
     <w:p>
       <w:pPr>
-        <w:jc w:val="both"/>
-        <w:rPr>
-          <w:rFonts w:asciiTheme="majorHAnsi" w:eastAsiaTheme="majorEastAsia" w:hAnsiTheme="majorHAnsi" w:cstheme="majorBidi"/>
-          <w:color w:val="2F5496" w:themeColor="accent1" w:themeShade="BF"/>
+        <w:pStyle w:val="Ttulo2"/>
+        <w:rPr>
           <w:sz w:val="32"/>
           <w:szCs w:val="32"/>
         </w:rPr>
       </w:pPr>
-    </w:p>
-    <w:p>
-      <w:pPr>
-        <w:jc w:val="both"/>
-        <w:rPr>
-          <w:rFonts w:asciiTheme="majorHAnsi" w:eastAsiaTheme="majorEastAsia" w:hAnsiTheme="majorHAnsi" w:cstheme="majorBidi"/>
-          <w:color w:val="2F5496" w:themeColor="accent1" w:themeShade="BF"/>
+      <w:proofErr w:type="spellStart"/>
+      <w:r>
+        <w:rPr>
           <w:sz w:val="32"/>
           <w:szCs w:val="32"/>
         </w:rPr>
-      </w:pPr>
-    </w:p>
-    <w:p>
-      <w:pPr>
-        <w:jc w:val="both"/>
-        <w:rPr>
-          <w:rFonts w:asciiTheme="majorHAnsi" w:eastAsiaTheme="majorEastAsia" w:hAnsiTheme="majorHAnsi" w:cstheme="majorBidi"/>
-          <w:color w:val="2F5496" w:themeColor="accent1" w:themeShade="BF"/>
+        <w:t>Prints</w:t>
+      </w:r>
+      <w:proofErr w:type="spellEnd"/>
+      <w:r>
+        <w:rPr>
           <w:sz w:val="32"/>
           <w:szCs w:val="32"/>
         </w:rPr>
-      </w:pPr>
-    </w:p>
-    <w:p>
-      <w:pPr>
-        <w:jc w:val="both"/>
-        <w:rPr>
-          <w:rFonts w:asciiTheme="majorHAnsi" w:eastAsiaTheme="majorEastAsia" w:hAnsiTheme="majorHAnsi" w:cstheme="majorBidi"/>
-          <w:color w:val="2F5496" w:themeColor="accent1" w:themeShade="BF"/>
-          <w:sz w:val="32"/>
-          <w:szCs w:val="32"/>
-        </w:rPr>
-      </w:pPr>
-    </w:p>
-    <w:p>
-      <w:pPr>
-        <w:jc w:val="both"/>
-        <w:rPr>
-          <w:rFonts w:asciiTheme="majorHAnsi" w:eastAsiaTheme="majorEastAsia" w:hAnsiTheme="majorHAnsi" w:cstheme="majorBidi"/>
-          <w:color w:val="2F5496" w:themeColor="accent1" w:themeShade="BF"/>
-          <w:sz w:val="32"/>
-          <w:szCs w:val="32"/>
-        </w:rPr>
-      </w:pPr>
-    </w:p>
-    <w:p>
-      <w:pPr>
-        <w:jc w:val="both"/>
-        <w:rPr>
-          <w:rFonts w:asciiTheme="majorHAnsi" w:eastAsiaTheme="majorEastAsia" w:hAnsiTheme="majorHAnsi" w:cstheme="majorBidi"/>
-          <w:color w:val="2F5496" w:themeColor="accent1" w:themeShade="BF"/>
-          <w:sz w:val="32"/>
-          <w:szCs w:val="32"/>
-        </w:rPr>
-      </w:pPr>
-    </w:p>
+        <w:t xml:space="preserve"> das evidências da execução das duas pesquisas:</w:t>
+      </w:r>
+    </w:p>
+    <w:p/>
     <w:p>
       <w:pPr>
         <w:pStyle w:val="Ttulo2"/>
         <w:rPr>
-          <w:sz w:val="32"/>
-          <w:szCs w:val="32"/>
-        </w:rPr>
-      </w:pPr>
-    </w:p>
-    <w:p>
-      <w:pPr>
-        <w:pStyle w:val="Ttulo2"/>
-        <w:rPr>
-          <w:sz w:val="32"/>
-          <w:szCs w:val="32"/>
-        </w:rPr>
-      </w:pPr>
-      <w:proofErr w:type="spellStart"/>
-      <w:r>
-        <w:rPr>
-          <w:sz w:val="32"/>
-          <w:szCs w:val="32"/>
-        </w:rPr>
-        <w:t>Prints</w:t>
-      </w:r>
-      <w:proofErr w:type="spellEnd"/>
-      <w:r>
-        <w:rPr>
-          <w:sz w:val="32"/>
-          <w:szCs w:val="32"/>
-        </w:rPr>
-        <w:t xml:space="preserve"> das evidências da execução das duas pesquisas:</w:t>
-      </w:r>
-    </w:p>
-    <w:p/>
-    <w:p>
-      <w:pPr>
-        <w:pStyle w:val="Ttulo2"/>
-        <w:rPr>
-          <w:sz w:val="28"/>
-          <w:szCs w:val="28"/>
-        </w:rPr>
-      </w:pPr>
-      <w:bookmarkStart w:id="2" w:name="_GoBack"/>
-      <w:bookmarkEnd w:id="2"/>
+          <w:sz w:val="28"/>
+          <w:szCs w:val="28"/>
+        </w:rPr>
+      </w:pPr>
       <w:r>
         <w:rPr>
           <w:sz w:val="28"/>
@@ -4996,7 +4873,7 @@
   <a:extraClrSchemeLst/>
   <a:extLst>
     <a:ext uri="{05A4C25C-085E-4340-85A3-A5531E510DB2}">
-      <thm15:themeFamily xmlns="" xmlns:thm15="http://schemas.microsoft.com/office/thememl/2012/main" name="Office Theme" id="{62F939B6-93AF-4DB8-9C6B-D6C7DFDC589F}" vid="{4A3C46E8-61CC-4603-A589-7422A47A8E4A}"/>
+      <thm15:themeFamily xmlns:thm15="http://schemas.microsoft.com/office/thememl/2012/main" xmlns="" name="Office Theme" id="{62F939B6-93AF-4DB8-9C6B-D6C7DFDC589F}" vid="{4A3C46E8-61CC-4603-A589-7422A47A8E4A}"/>
     </a:ext>
   </a:extLst>
 </a:theme>

</xml_diff>